<commit_message>
Added comment headers to code files.
</commit_message>
<xml_diff>
--- a/report.docx
+++ b/report.docx
@@ -23,6 +23,10 @@
       <w:r>
         <w:br/>
         <w:t>Student: Andrew Dunn</w:t>
+      </w:r>
+      <w:r>
+        <w:br/>
+        <w:t>Date: 4/30/20</w:t>
       </w:r>
     </w:p>
     <w:p>
@@ -961,6 +965,7 @@
                 <w:sz w:val="18"/>
                 <w:szCs w:val="18"/>
               </w:rPr>
+              <w:lastRenderedPageBreak/>
               <w:t>Figure 2: Example ‘L’ input samples</w:t>
             </w:r>
           </w:p>
@@ -972,7 +977,6 @@
         <w:ind w:firstLine="720"/>
       </w:pPr>
       <w:r>
-        <w:lastRenderedPageBreak/>
         <w:t>Note that the given example matrices in Figures 1 and 2 contain the entire input data set for the 3x3 matrix with sample variation 1, which is the first data row in Table 2 below. With larger matrix sizes, the shapes and sizes of the ‘I’ and ‘L’ characters remain the same, but the location within the matrix changes between different</w:t>
       </w:r>
       <w:r>
@@ -2545,6 +2549,7 @@
               <w:jc w:val="center"/>
             </w:pPr>
             <w:r>
+              <w:lastRenderedPageBreak/>
               <w:t>6x6</w:t>
             </w:r>
           </w:p>
@@ -2617,7 +2622,6 @@
               <w:jc w:val="center"/>
             </w:pPr>
             <w:r>
-              <w:lastRenderedPageBreak/>
               <w:t>6x6</w:t>
             </w:r>
           </w:p>
@@ -6987,13 +6991,7 @@
         <w:t xml:space="preserve">Note that for these experiments, we only used sample variation 2. </w:t>
       </w:r>
       <w:r>
-        <w:t xml:space="preserve">For all matrix sizes tested, the random noise pixels increased the testing accuracy. Adding more than one noise pixel to the samples did not seem to increase accuracy further in all cases, and in fact decreased the testing accuracy for most matrix sizes. Therefore, adding a single </w:t>
-      </w:r>
-      <w:r>
-        <w:t xml:space="preserve">random </w:t>
-      </w:r>
-      <w:r>
-        <w:t>noise pixel to samples gives the best results in our experiments</w:t>
+        <w:t>For all matrix sizes tested, the random noise pixels increased the testing accuracy. Adding more than one noise pixel to the samples did not seem to increase accuracy further in all cases, and in fact decreased the testing accuracy for most matrix sizes. Therefore, adding a single random noise pixel to samples gives the best results in our experiments</w:t>
       </w:r>
       <w:r>
         <w:t>, and increases the ability for our model to generalize on unseen input samples. This is probably in large part due to the larger training and testing data sets that the random noise gives us.</w:t>
@@ -7032,6 +7030,7 @@
       </w:r>
     </w:p>
     <w:sectPr>
+      <w:footerReference w:type="default" r:id="rId6"/>
       <w:pgSz w:w="12240" w:h="15840"/>
       <w:pgMar w:top="1440" w:right="1440" w:bottom="1440" w:left="1440" w:header="720" w:footer="720" w:gutter="0"/>
       <w:cols w:space="720"/>
@@ -7039,6 +7038,109 @@
     </w:sectPr>
   </w:body>
 </w:document>
+</file>
+
+<file path=word/endnotes.xml><?xml version="1.0" encoding="utf-8"?>
+<w:endnotes xmlns:wpc="http://schemas.microsoft.com/office/word/2010/wordprocessingCanvas" xmlns:cx="http://schemas.microsoft.com/office/drawing/2014/chartex" xmlns:cx1="http://schemas.microsoft.com/office/drawing/2015/9/8/chartex" xmlns:cx2="http://schemas.microsoft.com/office/drawing/2015/10/21/chartex" xmlns:cx3="http://schemas.microsoft.com/office/drawing/2016/5/9/chartex" xmlns:cx4="http://schemas.microsoft.com/office/drawing/2016/5/10/chartex" xmlns:cx5="http://schemas.microsoft.com/office/drawing/2016/5/11/chartex" xmlns:cx6="http://schemas.microsoft.com/office/drawing/2016/5/12/chartex" xmlns:cx7="http://schemas.microsoft.com/office/drawing/2016/5/13/chartex" xmlns:cx8="http://schemas.microsoft.com/office/drawing/2016/5/14/chartex" xmlns:mc="http://schemas.openxmlformats.org/markup-compatibility/2006" xmlns:aink="http://schemas.microsoft.com/office/drawing/2016/ink" xmlns:am3d="http://schemas.microsoft.com/office/drawing/2017/model3d" xmlns:o="urn:schemas-microsoft-com:office:office" xmlns:r="http://schemas.openxmlformats.org/officeDocument/2006/relationships" xmlns:m="http://schemas.openxmlformats.org/officeDocument/2006/math" xmlns:v="urn:schemas-microsoft-com:vml" xmlns:wp14="http://schemas.microsoft.com/office/word/2010/wordprocessingDrawing" xmlns:wp="http://schemas.openxmlformats.org/drawingml/2006/wordprocessingDrawing" xmlns:w10="urn:schemas-microsoft-com:office:word" xmlns:w="http://schemas.openxmlformats.org/wordprocessingml/2006/main" xmlns:w14="http://schemas.microsoft.com/office/word/2010/wordml" xmlns:w15="http://schemas.microsoft.com/office/word/2012/wordml" xmlns:w16cid="http://schemas.microsoft.com/office/word/2016/wordml/cid" xmlns:w16se="http://schemas.microsoft.com/office/word/2015/wordml/symex" xmlns:wpg="http://schemas.microsoft.com/office/word/2010/wordprocessingGroup" xmlns:wpi="http://schemas.microsoft.com/office/word/2010/wordprocessingInk" xmlns:wne="http://schemas.microsoft.com/office/word/2006/wordml" xmlns:wps="http://schemas.microsoft.com/office/word/2010/wordprocessingShape" mc:Ignorable="w14 w15 w16se w16cid wp14">
+  <w:endnote w:type="separator" w:id="-1">
+    <w:p>
+      <w:pPr>
+        <w:spacing w:after="0" w:line="240" w:lineRule="auto"/>
+      </w:pPr>
+      <w:r>
+        <w:separator/>
+      </w:r>
+    </w:p>
+  </w:endnote>
+  <w:endnote w:type="continuationSeparator" w:id="0">
+    <w:p>
+      <w:pPr>
+        <w:spacing w:after="0" w:line="240" w:lineRule="auto"/>
+      </w:pPr>
+      <w:r>
+        <w:continuationSeparator/>
+      </w:r>
+    </w:p>
+  </w:endnote>
+</w:endnotes>
+</file>
+
+<file path=word/footer1.xml><?xml version="1.0" encoding="utf-8"?>
+<w:ftr xmlns:wpc="http://schemas.microsoft.com/office/word/2010/wordprocessingCanvas" xmlns:cx="http://schemas.microsoft.com/office/drawing/2014/chartex" xmlns:cx1="http://schemas.microsoft.com/office/drawing/2015/9/8/chartex" xmlns:cx2="http://schemas.microsoft.com/office/drawing/2015/10/21/chartex" xmlns:cx3="http://schemas.microsoft.com/office/drawing/2016/5/9/chartex" xmlns:cx4="http://schemas.microsoft.com/office/drawing/2016/5/10/chartex" xmlns:cx5="http://schemas.microsoft.com/office/drawing/2016/5/11/chartex" xmlns:cx6="http://schemas.microsoft.com/office/drawing/2016/5/12/chartex" xmlns:cx7="http://schemas.microsoft.com/office/drawing/2016/5/13/chartex" xmlns:cx8="http://schemas.microsoft.com/office/drawing/2016/5/14/chartex" xmlns:mc="http://schemas.openxmlformats.org/markup-compatibility/2006" xmlns:aink="http://schemas.microsoft.com/office/drawing/2016/ink" xmlns:am3d="http://schemas.microsoft.com/office/drawing/2017/model3d" xmlns:o="urn:schemas-microsoft-com:office:office" xmlns:r="http://schemas.openxmlformats.org/officeDocument/2006/relationships" xmlns:m="http://schemas.openxmlformats.org/officeDocument/2006/math" xmlns:v="urn:schemas-microsoft-com:vml" xmlns:wp14="http://schemas.microsoft.com/office/word/2010/wordprocessingDrawing" xmlns:wp="http://schemas.openxmlformats.org/drawingml/2006/wordprocessingDrawing" xmlns:w10="urn:schemas-microsoft-com:office:word" xmlns:w="http://schemas.openxmlformats.org/wordprocessingml/2006/main" xmlns:w14="http://schemas.microsoft.com/office/word/2010/wordml" xmlns:w15="http://schemas.microsoft.com/office/word/2012/wordml" xmlns:w16cid="http://schemas.microsoft.com/office/word/2016/wordml/cid" xmlns:w16se="http://schemas.microsoft.com/office/word/2015/wordml/symex" xmlns:wpg="http://schemas.microsoft.com/office/word/2010/wordprocessingGroup" xmlns:wpi="http://schemas.microsoft.com/office/word/2010/wordprocessingInk" xmlns:wne="http://schemas.microsoft.com/office/word/2006/wordml" xmlns:wps="http://schemas.microsoft.com/office/word/2010/wordprocessingShape" mc:Ignorable="w14 w15 w16se w16cid wp14">
+  <w:sdt>
+    <w:sdtPr>
+      <w:id w:val="2067295269"/>
+      <w:docPartObj>
+        <w:docPartGallery w:val="Page Numbers (Bottom of Page)"/>
+        <w:docPartUnique/>
+      </w:docPartObj>
+    </w:sdtPr>
+    <w:sdtEndPr>
+      <w:rPr>
+        <w:noProof/>
+      </w:rPr>
+    </w:sdtEndPr>
+    <w:sdtContent>
+      <w:p>
+        <w:pPr>
+          <w:pStyle w:val="Footer"/>
+          <w:jc w:val="right"/>
+        </w:pPr>
+        <w:r>
+          <w:fldChar w:fldCharType="begin"/>
+        </w:r>
+        <w:r>
+          <w:instrText xml:space="preserve"> PAGE   \* MERGEFORMAT </w:instrText>
+        </w:r>
+        <w:r>
+          <w:fldChar w:fldCharType="separate"/>
+        </w:r>
+        <w:r>
+          <w:rPr>
+            <w:noProof/>
+          </w:rPr>
+          <w:t>2</w:t>
+        </w:r>
+        <w:r>
+          <w:rPr>
+            <w:noProof/>
+          </w:rPr>
+          <w:fldChar w:fldCharType="end"/>
+        </w:r>
+      </w:p>
+    </w:sdtContent>
+  </w:sdt>
+  <w:p>
+    <w:pPr>
+      <w:pStyle w:val="Footer"/>
+    </w:pPr>
+  </w:p>
+</w:ftr>
+</file>
+
+<file path=word/footnotes.xml><?xml version="1.0" encoding="utf-8"?>
+<w:footnotes xmlns:wpc="http://schemas.microsoft.com/office/word/2010/wordprocessingCanvas" xmlns:cx="http://schemas.microsoft.com/office/drawing/2014/chartex" xmlns:cx1="http://schemas.microsoft.com/office/drawing/2015/9/8/chartex" xmlns:cx2="http://schemas.microsoft.com/office/drawing/2015/10/21/chartex" xmlns:cx3="http://schemas.microsoft.com/office/drawing/2016/5/9/chartex" xmlns:cx4="http://schemas.microsoft.com/office/drawing/2016/5/10/chartex" xmlns:cx5="http://schemas.microsoft.com/office/drawing/2016/5/11/chartex" xmlns:cx6="http://schemas.microsoft.com/office/drawing/2016/5/12/chartex" xmlns:cx7="http://schemas.microsoft.com/office/drawing/2016/5/13/chartex" xmlns:cx8="http://schemas.microsoft.com/office/drawing/2016/5/14/chartex" xmlns:mc="http://schemas.openxmlformats.org/markup-compatibility/2006" xmlns:aink="http://schemas.microsoft.com/office/drawing/2016/ink" xmlns:am3d="http://schemas.microsoft.com/office/drawing/2017/model3d" xmlns:o="urn:schemas-microsoft-com:office:office" xmlns:r="http://schemas.openxmlformats.org/officeDocument/2006/relationships" xmlns:m="http://schemas.openxmlformats.org/officeDocument/2006/math" xmlns:v="urn:schemas-microsoft-com:vml" xmlns:wp14="http://schemas.microsoft.com/office/word/2010/wordprocessingDrawing" xmlns:wp="http://schemas.openxmlformats.org/drawingml/2006/wordprocessingDrawing" xmlns:w10="urn:schemas-microsoft-com:office:word" xmlns:w="http://schemas.openxmlformats.org/wordprocessingml/2006/main" xmlns:w14="http://schemas.microsoft.com/office/word/2010/wordml" xmlns:w15="http://schemas.microsoft.com/office/word/2012/wordml" xmlns:w16cid="http://schemas.microsoft.com/office/word/2016/wordml/cid" xmlns:w16se="http://schemas.microsoft.com/office/word/2015/wordml/symex" xmlns:wpg="http://schemas.microsoft.com/office/word/2010/wordprocessingGroup" xmlns:wpi="http://schemas.microsoft.com/office/word/2010/wordprocessingInk" xmlns:wne="http://schemas.microsoft.com/office/word/2006/wordml" xmlns:wps="http://schemas.microsoft.com/office/word/2010/wordprocessingShape" mc:Ignorable="w14 w15 w16se w16cid wp14">
+  <w:footnote w:type="separator" w:id="-1">
+    <w:p>
+      <w:pPr>
+        <w:spacing w:after="0" w:line="240" w:lineRule="auto"/>
+      </w:pPr>
+      <w:r>
+        <w:separator/>
+      </w:r>
+    </w:p>
+  </w:footnote>
+  <w:footnote w:type="continuationSeparator" w:id="0">
+    <w:p>
+      <w:pPr>
+        <w:spacing w:after="0" w:line="240" w:lineRule="auto"/>
+      </w:pPr>
+      <w:r>
+        <w:continuationSeparator/>
+      </w:r>
+    </w:p>
+  </w:footnote>
+</w:footnotes>
 </file>
 
 <file path=word/styles.xml><?xml version="1.0" encoding="utf-8"?>
@@ -8322,6 +8424,56 @@
       <w:szCs w:val="32"/>
     </w:rPr>
   </w:style>
+  <w:style w:type="paragraph" w:styleId="Header">
+    <w:name w:val="header"/>
+    <w:basedOn w:val="Normal"/>
+    <w:link w:val="HeaderChar"/>
+    <w:uiPriority w:val="99"/>
+    <w:unhideWhenUsed/>
+    <w:rsid w:val="003D0052"/>
+    <w:pPr>
+      <w:tabs>
+        <w:tab w:val="center" w:pos="4680"/>
+        <w:tab w:val="right" w:pos="9360"/>
+      </w:tabs>
+      <w:spacing w:after="0" w:line="240" w:lineRule="auto"/>
+    </w:pPr>
+  </w:style>
+  <w:style w:type="character" w:customStyle="1" w:styleId="HeaderChar">
+    <w:name w:val="Header Char"/>
+    <w:basedOn w:val="DefaultParagraphFont"/>
+    <w:link w:val="Header"/>
+    <w:uiPriority w:val="99"/>
+    <w:rsid w:val="003D0052"/>
+    <w:rPr>
+      <w:rFonts w:ascii="Times New Roman" w:hAnsi="Times New Roman" w:cs="Times New Roman"/>
+    </w:rPr>
+  </w:style>
+  <w:style w:type="paragraph" w:styleId="Footer">
+    <w:name w:val="footer"/>
+    <w:basedOn w:val="Normal"/>
+    <w:link w:val="FooterChar"/>
+    <w:uiPriority w:val="99"/>
+    <w:unhideWhenUsed/>
+    <w:rsid w:val="003D0052"/>
+    <w:pPr>
+      <w:tabs>
+        <w:tab w:val="center" w:pos="4680"/>
+        <w:tab w:val="right" w:pos="9360"/>
+      </w:tabs>
+      <w:spacing w:after="0" w:line="240" w:lineRule="auto"/>
+    </w:pPr>
+  </w:style>
+  <w:style w:type="character" w:customStyle="1" w:styleId="FooterChar">
+    <w:name w:val="Footer Char"/>
+    <w:basedOn w:val="DefaultParagraphFont"/>
+    <w:link w:val="Footer"/>
+    <w:uiPriority w:val="99"/>
+    <w:rsid w:val="003D0052"/>
+    <w:rPr>
+      <w:rFonts w:ascii="Times New Roman" w:hAnsi="Times New Roman" w:cs="Times New Roman"/>
+    </w:rPr>
+  </w:style>
 </w:styles>
 </file>
 

</xml_diff>